<commit_message>
1 Signed-off-by: coolwulf <coolwulf0914@gmail.com>
</commit_message>
<xml_diff>
--- a/信息科技错题整理/错题整理.docx
+++ b/信息科技错题整理/错题整理.docx
@@ -13102,6 +13102,7 @@
         <w:widowControl w:val="0"/>
         <w:spacing w:before="0" w:after="0" w:line="360" w:lineRule="auto"/>
         <w:rPr>
+          <w:rFonts w:ascii="宋体" w:hAnsi="宋体" w:eastAsia="宋体" w:cs="宋体"/>
           <w:color w:val="FF0000"/>
           <w:sz w:val="21"/>
           <w:szCs w:val="21"/>
@@ -13323,15 +13324,509 @@
     </w:p>
     <w:p>
       <w:pPr>
-        <w:widowControl w:val="0"/>
-        <w:spacing w:before="0" w:after="0" w:line="360" w:lineRule="auto"/>
-        <w:rPr>
-          <w:rFonts w:ascii="宋体" w:hAnsi="宋体" w:eastAsia="宋体" w:cs="宋体"/>
-          <w:color w:val="FF0000"/>
-          <w:sz w:val="21"/>
-          <w:szCs w:val="21"/>
-        </w:rPr>
-      </w:pPr>
+        <w:pStyle w:val="3"/>
+        <w:bidi w:val="0"/>
+        <w:rPr>
+          <w:rFonts w:hint="eastAsia"/>
+          <w:lang w:val="en-US" w:eastAsia="zh-CN"/>
+        </w:rPr>
+      </w:pPr>
+      <w:r>
+        <w:rPr>
+          <w:rFonts w:hint="eastAsia"/>
+          <w:lang w:val="en-US" w:eastAsia="zh-CN"/>
+        </w:rPr>
+        <w:t>2022-2023奉贤</w:t>
+      </w:r>
+    </w:p>
+    <w:p>
+      <w:pPr>
+        <w:spacing w:line="360" w:lineRule="auto"/>
+        <w:jc w:val="left"/>
+      </w:pPr>
+      <w:r>
+        <w:rPr>
+          <w:color w:val="auto"/>
+        </w:rPr>
+        <w:t xml:space="preserve">1. </w:t>
+      </w:r>
+      <w:r>
+        <w:rPr>
+          <w:rFonts w:ascii="宋体" w:hAnsi="宋体" w:eastAsia="宋体" w:cs="宋体"/>
+          <w:color w:val="auto"/>
+        </w:rPr>
+        <w:t>中国城镇化数据分析研究</w:t>
+      </w:r>
+    </w:p>
+    <w:p>
+      <w:pPr>
+        <w:spacing w:line="360" w:lineRule="auto"/>
+        <w:jc w:val="left"/>
+      </w:pPr>
+      <w:r>
+        <w:rPr>
+          <w:rFonts w:ascii="宋体" w:hAnsi="宋体" w:eastAsia="宋体" w:cs="宋体"/>
+          <w:color w:val="auto"/>
+        </w:rPr>
+        <w:t>城镇化是人类社会发展的客观趋势，是国家现代化的重要标志，城镇化水平又称为城镇化率，是衡量城镇化程度的数量指标，也是衡量一个国家和一个地区社会经济发展水平的重要标志。中国正在加快推进新型城镇化建设，计划在</w:t>
+      </w:r>
+      <w:r>
+        <w:rPr>
+          <w:rFonts w:ascii="Times New Roman" w:hAnsi="Times New Roman" w:eastAsia="Times New Roman" w:cs="Times New Roman"/>
+          <w:color w:val="auto"/>
+        </w:rPr>
+        <w:t>2020</w:t>
+      </w:r>
+      <w:r>
+        <w:rPr>
+          <w:rFonts w:ascii="宋体" w:hAnsi="宋体" w:eastAsia="宋体" w:cs="宋体"/>
+          <w:color w:val="auto"/>
+        </w:rPr>
+        <w:t>年实施</w:t>
+      </w:r>
+      <w:r>
+        <w:rPr>
+          <w:rFonts w:ascii="Times New Roman" w:hAnsi="Times New Roman" w:eastAsia="Times New Roman" w:cs="Times New Roman"/>
+          <w:color w:val="auto"/>
+        </w:rPr>
+        <w:t>1</w:t>
+      </w:r>
+      <w:r>
+        <w:rPr>
+          <w:rFonts w:ascii="宋体" w:hAnsi="宋体" w:eastAsia="宋体" w:cs="宋体"/>
+          <w:color w:val="auto"/>
+        </w:rPr>
+        <w:t>亿左右农业转移人口和其它常住人口在城镇落户，常住人口城镇化率达到</w:t>
+      </w:r>
+      <w:r>
+        <w:rPr>
+          <w:rFonts w:ascii="Times New Roman" w:hAnsi="Times New Roman" w:eastAsia="Times New Roman" w:cs="Times New Roman"/>
+          <w:color w:val="auto"/>
+        </w:rPr>
+        <w:t>60%</w:t>
+      </w:r>
+      <w:r>
+        <w:rPr>
+          <w:rFonts w:ascii="宋体" w:hAnsi="宋体" w:eastAsia="宋体" w:cs="宋体"/>
+          <w:color w:val="auto"/>
+        </w:rPr>
+        <w:t>，户籍城镇化率达到</w:t>
+      </w:r>
+      <w:r>
+        <w:rPr>
+          <w:rFonts w:ascii="Times New Roman" w:hAnsi="Times New Roman" w:eastAsia="Times New Roman" w:cs="Times New Roman"/>
+          <w:color w:val="auto"/>
+        </w:rPr>
+        <w:t>45%</w:t>
+      </w:r>
+      <w:r>
+        <w:rPr>
+          <w:rFonts w:ascii="宋体" w:hAnsi="宋体" w:eastAsia="宋体" w:cs="宋体"/>
+          <w:color w:val="auto"/>
+        </w:rPr>
+        <w:t>。</w:t>
+      </w:r>
+    </w:p>
+    <w:p>
+      <w:pPr>
+        <w:spacing w:line="360" w:lineRule="auto"/>
+        <w:jc w:val="left"/>
+      </w:pPr>
+      <w:r>
+        <w:rPr>
+          <w:rFonts w:ascii="宋体" w:hAnsi="宋体" w:eastAsia="宋体" w:cs="宋体"/>
+          <w:color w:val="auto"/>
+        </w:rPr>
+        <w:t>（</w:t>
+      </w:r>
+      <w:r>
+        <w:rPr>
+          <w:rFonts w:ascii="Times New Roman" w:hAnsi="Times New Roman" w:eastAsia="Times New Roman" w:cs="Times New Roman"/>
+          <w:color w:val="auto"/>
+        </w:rPr>
+        <w:t>1</w:t>
+      </w:r>
+      <w:r>
+        <w:rPr>
+          <w:rFonts w:ascii="宋体" w:hAnsi="宋体" w:eastAsia="宋体" w:cs="宋体"/>
+          <w:color w:val="auto"/>
+        </w:rPr>
+        <w:t>）在研究某国城镇化率之前，需要先了解当前的人口数据。伴随着科学技术的发展，数据采集也变得越来越方便快捷，</w:t>
+      </w:r>
+      <w:r>
+        <w:rPr>
+          <w:rFonts w:ascii="Times New Roman" w:hAnsi="Times New Roman" w:eastAsia="Times New Roman" w:cs="Times New Roman"/>
+          <w:color w:val="auto"/>
+        </w:rPr>
+        <w:t>1953</w:t>
+      </w:r>
+      <w:r>
+        <w:rPr>
+          <w:rFonts w:ascii="宋体" w:hAnsi="宋体" w:eastAsia="宋体" w:cs="宋体"/>
+          <w:color w:val="auto"/>
+        </w:rPr>
+        <w:t>年我国进行第一次人口普查时，普查登记的实际时间历时半年多，而如今伴随着互联网等技术的应用，人口普查耗时越来越短，但是数据采集的基本流程是不变的，正确的数据采集流程为</w:t>
+      </w:r>
+      <w:r>
+        <w:t>_______</w:t>
+      </w:r>
+      <w:r>
+        <w:rPr>
+          <w:rFonts w:ascii="Times New Roman" w:hAnsi="Times New Roman" w:eastAsia="Times New Roman" w:cs="Times New Roman"/>
+          <w:color w:val="auto"/>
+        </w:rPr>
+        <w:t>→</w:t>
+      </w:r>
+      <w:r>
+        <w:t>_______</w:t>
+      </w:r>
+      <w:r>
+        <w:rPr>
+          <w:rFonts w:ascii="Times New Roman" w:hAnsi="Times New Roman" w:eastAsia="Times New Roman" w:cs="Times New Roman"/>
+          <w:color w:val="auto"/>
+        </w:rPr>
+        <w:t>→</w:t>
+      </w:r>
+      <w:r>
+        <w:t>_______</w:t>
+      </w:r>
+      <w:r>
+        <w:rPr>
+          <w:rFonts w:ascii="Times New Roman" w:hAnsi="Times New Roman" w:eastAsia="Times New Roman" w:cs="Times New Roman"/>
+          <w:color w:val="auto"/>
+        </w:rPr>
+        <w:t>→</w:t>
+      </w:r>
+      <w:r>
+        <w:t>_______</w:t>
+      </w:r>
+      <w:r>
+        <w:rPr>
+          <w:rFonts w:ascii="宋体" w:hAnsi="宋体" w:eastAsia="宋体" w:cs="宋体"/>
+          <w:color w:val="auto"/>
+        </w:rPr>
+        <w:t>（注：按顺序填写正确的步骤）。</w:t>
+      </w:r>
+    </w:p>
+    <w:p>
+      <w:pPr>
+        <w:spacing w:line="360" w:lineRule="auto"/>
+        <w:jc w:val="left"/>
+      </w:pPr>
+      <w:r>
+        <w:rPr>
+          <w:rFonts w:ascii="宋体" w:hAnsi="宋体" w:eastAsia="宋体" w:cs="宋体"/>
+          <w:color w:val="auto"/>
+        </w:rPr>
+        <w:t>①实施数据采集</w:t>
+      </w:r>
+      <w:r>
+        <w:rPr>
+          <w:rFonts w:ascii="Times New Roman" w:hAnsi="Times New Roman" w:eastAsia="Times New Roman" w:cs="Times New Roman"/>
+          <w:color w:val="auto"/>
+        </w:rPr>
+        <w:t xml:space="preserve">    </w:t>
+      </w:r>
+      <w:r>
+        <w:rPr>
+          <w:rFonts w:ascii="宋体" w:hAnsi="宋体" w:eastAsia="宋体" w:cs="宋体"/>
+          <w:color w:val="auto"/>
+        </w:rPr>
+        <w:t>②明确数据要求</w:t>
+      </w:r>
+      <w:r>
+        <w:rPr>
+          <w:rFonts w:ascii="Times New Roman" w:hAnsi="Times New Roman" w:eastAsia="Times New Roman" w:cs="Times New Roman"/>
+          <w:color w:val="auto"/>
+        </w:rPr>
+        <w:t xml:space="preserve">    </w:t>
+      </w:r>
+      <w:r>
+        <w:rPr>
+          <w:rFonts w:ascii="宋体" w:hAnsi="宋体" w:eastAsia="宋体" w:cs="宋体"/>
+          <w:color w:val="auto"/>
+        </w:rPr>
+        <w:t>③选择采集方法</w:t>
+      </w:r>
+      <w:r>
+        <w:rPr>
+          <w:rFonts w:ascii="Times New Roman" w:hAnsi="Times New Roman" w:eastAsia="Times New Roman" w:cs="Times New Roman"/>
+          <w:color w:val="auto"/>
+        </w:rPr>
+        <w:t xml:space="preserve">    </w:t>
+      </w:r>
+      <w:r>
+        <w:rPr>
+          <w:rFonts w:ascii="宋体" w:hAnsi="宋体" w:eastAsia="宋体" w:cs="宋体"/>
+          <w:color w:val="auto"/>
+        </w:rPr>
+        <w:t>④确定数据来源</w:t>
+      </w:r>
+    </w:p>
+    <w:p>
+      <w:pPr>
+        <w:numPr>
+          <w:ilvl w:val="0"/>
+          <w:numId w:val="7"/>
+        </w:numPr>
+        <w:rPr>
+          <w:rFonts w:ascii="宋体" w:hAnsi="宋体" w:eastAsia="宋体" w:cs="宋体"/>
+          <w:color w:val="FF0000"/>
+        </w:rPr>
+      </w:pPr>
+      <w:r>
+        <w:rPr>
+          <w:rFonts w:ascii="宋体" w:hAnsi="宋体" w:eastAsia="宋体" w:cs="宋体"/>
+          <w:color w:val="FF0000"/>
+        </w:rPr>
+        <w:t>正确的数据采集流程为：明确数据需求→确定数据来源→选择采集方法→实施数据采集。</w:t>
+      </w:r>
+    </w:p>
+    <w:p>
+      <w:pPr>
+        <w:spacing w:line="360" w:lineRule="auto"/>
+        <w:jc w:val="left"/>
+        <w:rPr>
+          <w:color w:val="000000"/>
+        </w:rPr>
+      </w:pPr>
+      <w:r>
+        <w:rPr>
+          <w:color w:val="000000"/>
+        </w:rPr>
+        <w:t xml:space="preserve">2. </w:t>
+      </w:r>
+      <w:r>
+        <w:rPr>
+          <w:rFonts w:ascii="宋体" w:hAnsi="宋体" w:eastAsia="宋体" w:cs="宋体"/>
+          <w:color w:val="000000"/>
+        </w:rPr>
+        <w:t>随着社会的高速发展，每天所产生的垃圾也越来越多，为了减轻环境压力，小申所住的小区里新安装了一台具有“用户识别”“自动称重”“满溢提醒”等功能的智能垃圾回收机，如图所示。居民投递可回收物时，能够根据自动称重的重量获得相应金额。这些回收物送到分拣工厂后经机器人精细分类，最终进入相应的再生产工厂变废为宝。</w:t>
+      </w:r>
+    </w:p>
+    <w:p>
+      <w:pPr>
+        <w:spacing w:line="360" w:lineRule="auto"/>
+        <w:jc w:val="left"/>
+        <w:rPr>
+          <w:color w:val="000000"/>
+        </w:rPr>
+      </w:pPr>
+      <w:r>
+        <w:rPr>
+          <w:color w:val="000000"/>
+        </w:rPr>
+        <w:drawing>
+          <wp:inline distT="0" distB="0" distL="114300" distR="114300">
+            <wp:extent cx="5238750" cy="3016885"/>
+            <wp:effectExtent l="0" t="0" r="0" b="12065"/>
+            <wp:docPr id="100007" name="图片 100007" descr="学科网(www.zxxk.com)--教育资源门户，提供试卷、教案、课件、论文、素材以及各类教学资源下载，还有大量而丰富的教学相关资讯！"/>
+            <wp:cNvGraphicFramePr>
+              <a:graphicFrameLocks xmlns:a="http://schemas.openxmlformats.org/drawingml/2006/main" noChangeAspect="1"/>
+            </wp:cNvGraphicFramePr>
+            <a:graphic xmlns:a="http://schemas.openxmlformats.org/drawingml/2006/main">
+              <a:graphicData uri="http://schemas.openxmlformats.org/drawingml/2006/picture">
+                <pic:pic xmlns:pic="http://schemas.openxmlformats.org/drawingml/2006/picture">
+                  <pic:nvPicPr>
+                    <pic:cNvPr id="100007" name="图片 100007" descr="学科网(www.zxxk.com)--教育资源门户，提供试卷、教案、课件、论文、素材以及各类教学资源下载，还有大量而丰富的教学相关资讯！"/>
+                    <pic:cNvPicPr>
+                      <a:picLocks noChangeAspect="1"/>
+                    </pic:cNvPicPr>
+                  </pic:nvPicPr>
+                  <pic:blipFill>
+                    <a:blip r:embed="rId26"/>
+                    <a:stretch>
+                      <a:fillRect/>
+                    </a:stretch>
+                  </pic:blipFill>
+                  <pic:spPr>
+                    <a:xfrm>
+                      <a:off x="0" y="0"/>
+                      <a:ext cx="5238750" cy="3017047"/>
+                    </a:xfrm>
+                    <a:prstGeom prst="rect">
+                      <a:avLst/>
+                    </a:prstGeom>
+                  </pic:spPr>
+                </pic:pic>
+              </a:graphicData>
+            </a:graphic>
+          </wp:inline>
+        </w:drawing>
+      </w:r>
+    </w:p>
+    <w:p>
+      <w:pPr>
+        <w:spacing w:line="360" w:lineRule="auto"/>
+        <w:jc w:val="left"/>
+        <w:rPr>
+          <w:color w:val="000000"/>
+        </w:rPr>
+      </w:pPr>
+      <w:r>
+        <w:rPr>
+          <w:rFonts w:ascii="宋体" w:hAnsi="宋体" w:eastAsia="宋体" w:cs="宋体"/>
+          <w:color w:val="000000"/>
+        </w:rPr>
+        <w:t>（</w:t>
+      </w:r>
+      <w:r>
+        <w:rPr>
+          <w:rFonts w:ascii="Times New Roman" w:hAnsi="Times New Roman" w:eastAsia="Times New Roman" w:cs="Times New Roman"/>
+          <w:color w:val="000000"/>
+        </w:rPr>
+        <w:t>1</w:t>
+      </w:r>
+      <w:r>
+        <w:rPr>
+          <w:rFonts w:ascii="宋体" w:hAnsi="宋体" w:eastAsia="宋体" w:cs="宋体"/>
+          <w:color w:val="000000"/>
+        </w:rPr>
+        <w:t>）智能垃圾回收系统的“满溢提醒”功能是借助超声波传感器来获取相关数据。这种数据获取的方式属于</w:t>
+      </w:r>
+      <w:r>
+        <w:rPr>
+          <w:color w:val="000000"/>
+        </w:rPr>
+        <w:t>（      ）</w:t>
+      </w:r>
+      <w:r>
+        <w:rPr>
+          <w:rFonts w:ascii="宋体" w:hAnsi="宋体" w:eastAsia="宋体" w:cs="宋体"/>
+          <w:color w:val="000000"/>
+        </w:rPr>
+        <w:t>。（单选题）</w:t>
+      </w:r>
+    </w:p>
+    <w:p>
+      <w:pPr>
+        <w:numPr>
+          <w:numId w:val="0"/>
+        </w:numPr>
+        <w:rPr>
+          <w:rFonts w:ascii="宋体" w:hAnsi="宋体" w:eastAsia="宋体" w:cs="宋体"/>
+          <w:color w:val="000000"/>
+        </w:rPr>
+      </w:pPr>
+      <w:r>
+        <w:rPr>
+          <w:rFonts w:ascii="Times New Roman" w:hAnsi="Times New Roman" w:eastAsia="Times New Roman" w:cs="Times New Roman"/>
+          <w:color w:val="000000"/>
+        </w:rPr>
+        <w:t xml:space="preserve">A. </w:t>
+      </w:r>
+      <w:r>
+        <w:rPr>
+          <w:rFonts w:ascii="宋体" w:hAnsi="宋体" w:eastAsia="宋体" w:cs="宋体"/>
+          <w:color w:val="000000"/>
+        </w:rPr>
+        <w:t>自动采集</w:t>
+      </w:r>
+      <w:r>
+        <w:rPr>
+          <w:color w:val="000000"/>
+        </w:rPr>
+        <w:t xml:space="preserve">    </w:t>
+      </w:r>
+      <w:r>
+        <w:rPr>
+          <w:rFonts w:ascii="Times New Roman" w:hAnsi="Times New Roman" w:eastAsia="Times New Roman" w:cs="Times New Roman"/>
+          <w:color w:val="000000"/>
+        </w:rPr>
+        <w:t xml:space="preserve">B. </w:t>
+      </w:r>
+      <w:r>
+        <w:rPr>
+          <w:rFonts w:ascii="宋体" w:hAnsi="宋体" w:eastAsia="宋体" w:cs="宋体"/>
+          <w:color w:val="000000"/>
+        </w:rPr>
+        <w:t>人工输入</w:t>
+      </w:r>
+      <w:r>
+        <w:rPr>
+          <w:color w:val="000000"/>
+        </w:rPr>
+        <w:t xml:space="preserve">    </w:t>
+      </w:r>
+      <w:r>
+        <w:rPr>
+          <w:rFonts w:ascii="Times New Roman" w:hAnsi="Times New Roman" w:eastAsia="Times New Roman" w:cs="Times New Roman"/>
+          <w:color w:val="000000"/>
+        </w:rPr>
+        <w:t xml:space="preserve">C. </w:t>
+      </w:r>
+      <w:r>
+        <w:rPr>
+          <w:rFonts w:ascii="宋体" w:hAnsi="宋体" w:eastAsia="宋体" w:cs="宋体"/>
+          <w:color w:val="000000"/>
+        </w:rPr>
+        <w:t>智能识别</w:t>
+      </w:r>
+      <w:r>
+        <w:rPr>
+          <w:color w:val="000000"/>
+        </w:rPr>
+        <w:t xml:space="preserve">    </w:t>
+      </w:r>
+      <w:r>
+        <w:rPr>
+          <w:rFonts w:ascii="Times New Roman" w:hAnsi="Times New Roman" w:eastAsia="Times New Roman" w:cs="Times New Roman"/>
+          <w:color w:val="000000"/>
+        </w:rPr>
+        <w:t xml:space="preserve">D. </w:t>
+      </w:r>
+      <w:r>
+        <w:rPr>
+          <w:rFonts w:ascii="宋体" w:hAnsi="宋体" w:eastAsia="宋体" w:cs="宋体"/>
+          <w:color w:val="000000"/>
+        </w:rPr>
+        <w:t>自动控制</w:t>
+      </w:r>
+    </w:p>
+    <w:p>
+      <w:pPr>
+        <w:numPr>
+          <w:numId w:val="0"/>
+        </w:numPr>
+        <w:rPr>
+          <w:rFonts w:ascii="宋体" w:hAnsi="宋体" w:eastAsia="宋体" w:cs="宋体"/>
+          <w:color w:val="FF0000"/>
+        </w:rPr>
+      </w:pPr>
+      <w:r>
+        <w:rPr>
+          <w:rFonts w:ascii="宋体" w:hAnsi="宋体" w:eastAsia="宋体" w:cs="宋体"/>
+          <w:color w:val="FF0000"/>
+        </w:rPr>
+        <w:t>（1）智能垃圾回收系统的“满溢提醒”功能是借助超声波传感器来获取相关数据。这种数据获取的方式属于自动采集，故选A选项</w:t>
+      </w:r>
+    </w:p>
+    <w:p>
+      <w:pPr>
+        <w:numPr>
+          <w:numId w:val="0"/>
+        </w:numPr>
+        <w:rPr>
+          <w:rFonts w:hint="default" w:ascii="宋体" w:hAnsi="宋体" w:eastAsia="宋体" w:cs="宋体"/>
+          <w:color w:val="FF0000"/>
+          <w:lang w:val="en-US" w:eastAsia="zh-CN"/>
+        </w:rPr>
+      </w:pPr>
+      <w:r>
+        <w:rPr>
+          <w:rFonts w:ascii="宋体" w:hAnsi="宋体" w:eastAsia="宋体" w:cs="宋体"/>
+          <w:color w:val="000000"/>
+        </w:rPr>
+        <w:t>（6）第一空使用 for 循环遍历第 1 至第 x 天，循环变量是i。range(start, stop, [step])，start: 计数从 start 开始。默认是从 0 开始。例如range（5）等价于range（0， 5）；stop: 计数到 stop 结束，但不包括 stop。例如：range（0， 5） 是[0, 1, 2, 3, 4]没有5；step：步长，默认为1。例如：range（0， 5） 等价于 range(0, 5, 1)。因此填for i in range(1,x+1)</w:t>
+      </w:r>
+    </w:p>
+    <w:p>
+      <w:pPr>
+        <w:pStyle w:val="3"/>
+        <w:bidi w:val="0"/>
+      </w:pPr>
+      <w:bookmarkStart w:id="0" w:name="_GoBack"/>
+      <w:bookmarkEnd w:id="0"/>
     </w:p>
     <w:p>
       <w:pPr>
@@ -13358,8 +13853,6 @@
           <w:lang w:val="en-US" w:eastAsia="zh-CN"/>
         </w:rPr>
       </w:pPr>
-      <w:bookmarkStart w:id="0" w:name="_GoBack"/>
-      <w:bookmarkEnd w:id="0"/>
     </w:p>
     <w:sectPr>
       <w:headerReference r:id="rId4" w:type="default"/>
@@ -13817,6 +14310,18 @@
     </w:lvl>
   </w:abstractNum>
   <w:abstractNum w:abstractNumId="5">
+    <w:nsid w:val="56F54680"/>
+    <w:multiLevelType w:val="singleLevel"/>
+    <w:tmpl w:val="56F54680"/>
+    <w:lvl w:ilvl="0" w:tentative="0">
+      <w:start w:val="1"/>
+      <w:numFmt w:val="decimal"/>
+      <w:suff w:val="nothing"/>
+      <w:lvlText w:val="（%1）"/>
+      <w:lvlJc w:val="left"/>
+    </w:lvl>
+  </w:abstractNum>
+  <w:abstractNum w:abstractNumId="6">
     <w:nsid w:val="6D83438D"/>
     <w:multiLevelType w:val="singleLevel"/>
     <w:tmpl w:val="6D83438D"/>
@@ -13839,7 +14344,7 @@
     <w:abstractNumId w:val="4"/>
   </w:num>
   <w:num w:numId="3">
-    <w:abstractNumId w:val="5"/>
+    <w:abstractNumId w:val="6"/>
   </w:num>
   <w:num w:numId="4">
     <w:abstractNumId w:val="3"/>
@@ -13849,6 +14354,9 @@
   </w:num>
   <w:num w:numId="6">
     <w:abstractNumId w:val="1"/>
+  </w:num>
+  <w:num w:numId="7">
+    <w:abstractNumId w:val="5"/>
   </w:num>
 </w:numbering>
 </file>

</xml_diff>